<commit_message>
Added 12&13| updated 11
</commit_message>
<xml_diff>
--- a/Git-Commands.docx
+++ b/Git-Commands.docx
@@ -16,7 +16,7 @@
           <w:sz w:val="44"/>
           <w:u w:val="single"/>
         </w:rPr>
-        <w:t>Git Study 1</w:t>
+        <w:t>Git Study</w:t>
       </w:r>
     </w:p>
     <w:p>
@@ -610,23 +610,39 @@
         <w:lastRenderedPageBreak/>
         <w:t>11</w:t>
       </w:r>
-      <w:proofErr w:type="gramStart"/>
       <w:r>
         <w:rPr>
           <w:rFonts w:ascii="Consolas" w:hAnsi="Consolas"/>
           <w:sz w:val="36"/>
           <w:szCs w:val="36"/>
         </w:rPr>
-        <w:t>.Delete</w:t>
-      </w:r>
-      <w:proofErr w:type="gramEnd"/>
+        <w:t>a</w:t>
+      </w:r>
       <w:r>
         <w:rPr>
           <w:rFonts w:ascii="Consolas" w:hAnsi="Consolas"/>
           <w:sz w:val="36"/>
           <w:szCs w:val="36"/>
         </w:rPr>
-        <w:t xml:space="preserve"> File From Remote Repository</w:t>
+        <w:t xml:space="preserve">.Delete File </w:t>
+      </w:r>
+      <w:proofErr w:type="gramStart"/>
+      <w:r>
+        <w:rPr>
+          <w:rFonts w:ascii="Consolas" w:hAnsi="Consolas"/>
+          <w:sz w:val="36"/>
+          <w:szCs w:val="36"/>
+        </w:rPr>
+        <w:t>From</w:t>
+      </w:r>
+      <w:proofErr w:type="gramEnd"/>
+      <w:r>
+        <w:rPr>
+          <w:rFonts w:ascii="Consolas" w:hAnsi="Consolas"/>
+          <w:sz w:val="36"/>
+          <w:szCs w:val="36"/>
+        </w:rPr>
+        <w:t xml:space="preserve"> Remote Repository</w:t>
       </w:r>
     </w:p>
     <w:p>
@@ -710,120 +726,410 @@
           <w:rFonts w:ascii="Lucida Sans Typewriter" w:hAnsi="Lucida Sans Typewriter"/>
         </w:rPr>
       </w:pPr>
-      <w:r>
-        <w:rPr>
-          <w:rFonts w:ascii="Lucida Sans Typewriter" w:hAnsi="Lucida Sans Typewriter"/>
-        </w:rPr>
-        <w:t>git push origin master</w:t>
+      <w:proofErr w:type="gramStart"/>
+      <w:r>
+        <w:rPr>
+          <w:rFonts w:ascii="Lucida Sans Typewriter" w:hAnsi="Lucida Sans Typewriter"/>
+        </w:rPr>
+        <w:t>git</w:t>
+      </w:r>
+      <w:proofErr w:type="gramEnd"/>
+      <w:r>
+        <w:rPr>
+          <w:rFonts w:ascii="Lucida Sans Typewriter" w:hAnsi="Lucida Sans Typewriter"/>
+        </w:rPr>
+        <w:t xml:space="preserve"> push origin master</w:t>
+      </w:r>
+    </w:p>
+    <w:p>
+      <w:pPr>
+        <w:jc w:val="center"/>
+        <w:rPr>
+          <w:rFonts w:ascii="Consolas" w:hAnsi="Consolas"/>
+          <w:sz w:val="36"/>
+          <w:szCs w:val="36"/>
+        </w:rPr>
+      </w:pPr>
+      <w:r>
+        <w:rPr>
+          <w:rFonts w:ascii="Consolas" w:hAnsi="Consolas"/>
+          <w:sz w:val="36"/>
+          <w:szCs w:val="36"/>
+        </w:rPr>
+        <w:t>11</w:t>
+      </w:r>
+      <w:r>
+        <w:rPr>
+          <w:rFonts w:ascii="Consolas" w:hAnsi="Consolas"/>
+          <w:sz w:val="36"/>
+          <w:szCs w:val="36"/>
+        </w:rPr>
+        <w:t>b</w:t>
       </w:r>
       <w:bookmarkStart w:id="0" w:name="_GoBack"/>
       <w:bookmarkEnd w:id="0"/>
+      <w:r>
+        <w:rPr>
+          <w:rFonts w:ascii="Consolas" w:hAnsi="Consolas"/>
+          <w:sz w:val="36"/>
+          <w:szCs w:val="36"/>
+        </w:rPr>
+        <w:t>.Delete Folder From Remote Repository</w:t>
+      </w:r>
+    </w:p>
+    <w:p>
+      <w:pPr>
+        <w:jc w:val="center"/>
+        <w:rPr>
+          <w:rFonts w:ascii="Lucida Sans Typewriter" w:hAnsi="Lucida Sans Typewriter"/>
+        </w:rPr>
+      </w:pPr>
+      <w:proofErr w:type="gramStart"/>
+      <w:r>
+        <w:rPr>
+          <w:rFonts w:ascii="Lucida Sans Typewriter" w:hAnsi="Lucida Sans Typewriter"/>
+        </w:rPr>
+        <w:t>git</w:t>
+      </w:r>
+      <w:proofErr w:type="gramEnd"/>
+      <w:r>
+        <w:rPr>
+          <w:rFonts w:ascii="Lucida Sans Typewriter" w:hAnsi="Lucida Sans Typewriter"/>
+        </w:rPr>
+        <w:t xml:space="preserve"> </w:t>
+      </w:r>
+      <w:proofErr w:type="spellStart"/>
+      <w:r>
+        <w:rPr>
+          <w:rFonts w:ascii="Lucida Sans Typewriter" w:hAnsi="Lucida Sans Typewriter"/>
+        </w:rPr>
+        <w:t>rm</w:t>
+      </w:r>
+      <w:proofErr w:type="spellEnd"/>
+      <w:r>
+        <w:rPr>
+          <w:rFonts w:ascii="Lucida Sans Typewriter" w:hAnsi="Lucida Sans Typewriter"/>
+        </w:rPr>
+        <w:t xml:space="preserve"> –r </w:t>
+      </w:r>
+      <w:proofErr w:type="spellStart"/>
+      <w:r>
+        <w:rPr>
+          <w:rFonts w:ascii="Lucida Sans Typewriter" w:hAnsi="Lucida Sans Typewriter"/>
+        </w:rPr>
+        <w:t>folder_name</w:t>
+      </w:r>
+      <w:proofErr w:type="spellEnd"/>
+    </w:p>
+    <w:p>
+      <w:pPr>
+        <w:jc w:val="center"/>
+        <w:rPr>
+          <w:rFonts w:ascii="Lucida Sans Typewriter" w:hAnsi="Lucida Sans Typewriter"/>
+        </w:rPr>
+      </w:pPr>
+    </w:p>
+    <w:p>
+      <w:pPr>
+        <w:jc w:val="center"/>
+        <w:rPr>
+          <w:rFonts w:ascii="Consolas" w:hAnsi="Consolas"/>
+          <w:sz w:val="32"/>
+          <w:szCs w:val="32"/>
+        </w:rPr>
+      </w:pPr>
+      <w:r>
+        <w:rPr>
+          <w:rFonts w:ascii="Consolas" w:hAnsi="Consolas"/>
+          <w:sz w:val="32"/>
+          <w:szCs w:val="32"/>
+        </w:rPr>
+        <w:t xml:space="preserve">12. Show the </w:t>
+      </w:r>
+      <w:proofErr w:type="spellStart"/>
+      <w:proofErr w:type="gramStart"/>
+      <w:r>
+        <w:rPr>
+          <w:rFonts w:ascii="Consolas" w:hAnsi="Consolas"/>
+          <w:sz w:val="32"/>
+          <w:szCs w:val="32"/>
+        </w:rPr>
+        <w:t>url</w:t>
+      </w:r>
+      <w:proofErr w:type="spellEnd"/>
+      <w:proofErr w:type="gramEnd"/>
+      <w:r>
+        <w:rPr>
+          <w:rFonts w:ascii="Consolas" w:hAnsi="Consolas"/>
+          <w:sz w:val="32"/>
+          <w:szCs w:val="32"/>
+        </w:rPr>
+        <w:t xml:space="preserve"> of local git repository</w:t>
+      </w:r>
+    </w:p>
+    <w:p>
+      <w:pPr>
+        <w:jc w:val="center"/>
+        <w:rPr>
+          <w:rFonts w:ascii="Lucida Sans Typewriter" w:hAnsi="Lucida Sans Typewriter"/>
+        </w:rPr>
+      </w:pPr>
+      <w:proofErr w:type="gramStart"/>
+      <w:r>
+        <w:rPr>
+          <w:rFonts w:ascii="Lucida Sans Typewriter" w:hAnsi="Lucida Sans Typewriter"/>
+        </w:rPr>
+        <w:t>git</w:t>
+      </w:r>
+      <w:proofErr w:type="gramEnd"/>
+      <w:r>
+        <w:rPr>
+          <w:rFonts w:ascii="Lucida Sans Typewriter" w:hAnsi="Lucida Sans Typewriter"/>
+        </w:rPr>
+        <w:t xml:space="preserve"> show origin master</w:t>
+      </w:r>
+    </w:p>
+    <w:p>
+      <w:pPr>
+        <w:jc w:val="center"/>
+        <w:rPr>
+          <w:rFonts w:ascii="Lucida Sans Typewriter" w:hAnsi="Lucida Sans Typewriter"/>
+        </w:rPr>
+      </w:pPr>
+      <w:proofErr w:type="gramStart"/>
+      <w:r>
+        <w:rPr>
+          <w:rFonts w:ascii="Lucida Sans Typewriter" w:hAnsi="Lucida Sans Typewriter"/>
+        </w:rPr>
+        <w:t>or</w:t>
+      </w:r>
+      <w:proofErr w:type="gramEnd"/>
+      <w:r>
+        <w:rPr>
+          <w:rFonts w:ascii="Lucida Sans Typewriter" w:hAnsi="Lucida Sans Typewriter"/>
+        </w:rPr>
+        <w:t xml:space="preserve"> </w:t>
+      </w:r>
+    </w:p>
+    <w:p>
+      <w:pPr>
+        <w:jc w:val="center"/>
+        <w:rPr>
+          <w:rFonts w:ascii="Lucida Sans Typewriter" w:hAnsi="Lucida Sans Typewriter"/>
+        </w:rPr>
+      </w:pPr>
+      <w:proofErr w:type="gramStart"/>
+      <w:r>
+        <w:rPr>
+          <w:rFonts w:ascii="Lucida Sans Typewriter" w:hAnsi="Lucida Sans Typewriter"/>
+        </w:rPr>
+        <w:t>git</w:t>
+      </w:r>
+      <w:proofErr w:type="gramEnd"/>
+      <w:r>
+        <w:rPr>
+          <w:rFonts w:ascii="Lucida Sans Typewriter" w:hAnsi="Lucida Sans Typewriter"/>
+        </w:rPr>
+        <w:t xml:space="preserve"> remote –v</w:t>
+      </w:r>
+    </w:p>
+    <w:p>
+      <w:pPr>
+        <w:jc w:val="center"/>
+        <w:rPr>
+          <w:rFonts w:ascii="Lucida Sans Typewriter" w:hAnsi="Lucida Sans Typewriter"/>
+        </w:rPr>
+      </w:pPr>
+      <w:r>
+        <w:rPr>
+          <w:rFonts w:ascii="Consolas" w:hAnsi="Consolas"/>
+          <w:sz w:val="32"/>
+          <w:szCs w:val="32"/>
+        </w:rPr>
+        <w:t>13</w:t>
+      </w:r>
+      <w:proofErr w:type="gramStart"/>
+      <w:r>
+        <w:rPr>
+          <w:rFonts w:ascii="Consolas" w:hAnsi="Consolas"/>
+          <w:sz w:val="32"/>
+          <w:szCs w:val="32"/>
+        </w:rPr>
+        <w:t>.Changing</w:t>
+      </w:r>
+      <w:proofErr w:type="gramEnd"/>
+      <w:r>
+        <w:rPr>
+          <w:rFonts w:ascii="Consolas" w:hAnsi="Consolas"/>
+          <w:sz w:val="32"/>
+          <w:szCs w:val="32"/>
+        </w:rPr>
+        <w:t xml:space="preserve"> the </w:t>
+      </w:r>
+      <w:proofErr w:type="spellStart"/>
+      <w:r>
+        <w:rPr>
+          <w:rFonts w:ascii="Consolas" w:hAnsi="Consolas"/>
+          <w:sz w:val="32"/>
+          <w:szCs w:val="32"/>
+        </w:rPr>
+        <w:t>url</w:t>
+      </w:r>
+      <w:proofErr w:type="spellEnd"/>
+      <w:r>
+        <w:rPr>
+          <w:rFonts w:ascii="Consolas" w:hAnsi="Consolas"/>
+          <w:sz w:val="32"/>
+          <w:szCs w:val="32"/>
+        </w:rPr>
+        <w:t xml:space="preserve"> o</w:t>
+      </w:r>
+      <w:r>
+        <w:rPr>
+          <w:rFonts w:ascii="Consolas" w:hAnsi="Consolas"/>
+          <w:sz w:val="32"/>
+          <w:szCs w:val="32"/>
+        </w:rPr>
+        <w:t>f existing local git repositor</w:t>
+      </w:r>
+      <w:r>
+        <w:rPr>
+          <w:rFonts w:ascii="Consolas" w:hAnsi="Consolas"/>
+          <w:sz w:val="32"/>
+          <w:szCs w:val="32"/>
+        </w:rPr>
+        <w:t>y</w:t>
+      </w:r>
+    </w:p>
+    <w:p>
+      <w:pPr>
+        <w:jc w:val="center"/>
+        <w:rPr>
+          <w:rFonts w:ascii="Lucida Sans Typewriter" w:hAnsi="Lucida Sans Typewriter"/>
+        </w:rPr>
+      </w:pPr>
+      <w:proofErr w:type="gramStart"/>
+      <w:r>
+        <w:rPr>
+          <w:rFonts w:ascii="Lucida Sans Typewriter" w:hAnsi="Lucida Sans Typewriter"/>
+        </w:rPr>
+        <w:t>git</w:t>
+      </w:r>
+      <w:proofErr w:type="gramEnd"/>
+      <w:r>
+        <w:rPr>
+          <w:rFonts w:ascii="Lucida Sans Typewriter" w:hAnsi="Lucida Sans Typewriter"/>
+        </w:rPr>
+        <w:t xml:space="preserve"> remote set-</w:t>
+      </w:r>
+      <w:proofErr w:type="spellStart"/>
+      <w:r>
+        <w:rPr>
+          <w:rFonts w:ascii="Lucida Sans Typewriter" w:hAnsi="Lucida Sans Typewriter"/>
+        </w:rPr>
+        <w:t>url</w:t>
+      </w:r>
+      <w:proofErr w:type="spellEnd"/>
+      <w:r>
+        <w:rPr>
+          <w:rFonts w:ascii="Lucida Sans Typewriter" w:hAnsi="Lucida Sans Typewriter"/>
+        </w:rPr>
+        <w:t xml:space="preserve"> origin </w:t>
+      </w:r>
+      <w:proofErr w:type="spellStart"/>
+      <w:r>
+        <w:rPr>
+          <w:rFonts w:ascii="Lucida Sans Typewriter" w:hAnsi="Lucida Sans Typewriter"/>
+        </w:rPr>
+        <w:t>url</w:t>
+      </w:r>
+      <w:proofErr w:type="spellEnd"/>
+      <w:r>
+        <w:rPr>
+          <w:rFonts w:ascii="Lucida Sans Typewriter" w:hAnsi="Lucida Sans Typewriter"/>
+        </w:rPr>
+        <w:t>-address</w:t>
+      </w:r>
+    </w:p>
+    <w:p>
+      <w:pPr>
+        <w:jc w:val="center"/>
+        <w:rPr>
+          <w:rFonts w:ascii="Lucida Sans Typewriter" w:hAnsi="Lucida Sans Typewriter"/>
+        </w:rPr>
+      </w:pPr>
+    </w:p>
+    <w:p>
+      <w:pPr>
+        <w:jc w:val="center"/>
+        <w:rPr>
+          <w:rFonts w:ascii="Lucida Sans Typewriter" w:hAnsi="Lucida Sans Typewriter"/>
+        </w:rPr>
+      </w:pPr>
+      <w:proofErr w:type="spellStart"/>
+      <w:r>
+        <w:rPr>
+          <w:rFonts w:ascii="Lucida Sans Typewriter" w:hAnsi="Lucida Sans Typewriter"/>
+        </w:rPr>
+        <w:t>Subhendu</w:t>
+      </w:r>
+      <w:proofErr w:type="spellEnd"/>
+      <w:r>
+        <w:rPr>
+          <w:rFonts w:ascii="Lucida Sans Typewriter" w:hAnsi="Lucida Sans Typewriter"/>
+        </w:rPr>
+        <w:t xml:space="preserve"> </w:t>
+      </w:r>
+      <w:proofErr w:type="spellStart"/>
+      <w:r>
+        <w:rPr>
+          <w:rFonts w:ascii="Lucida Sans Typewriter" w:hAnsi="Lucida Sans Typewriter"/>
+        </w:rPr>
+        <w:t>poddar</w:t>
+      </w:r>
+      <w:proofErr w:type="spellEnd"/>
+    </w:p>
+    <w:p>
+      <w:pPr>
+        <w:jc w:val="center"/>
+        <w:rPr>
+          <w:rFonts w:ascii="Lucida Sans Typewriter" w:hAnsi="Lucida Sans Typewriter"/>
+        </w:rPr>
+      </w:pPr>
+      <w:proofErr w:type="spellStart"/>
+      <w:proofErr w:type="gramStart"/>
+      <w:r>
+        <w:rPr>
+          <w:rFonts w:ascii="Lucida Sans Typewriter" w:hAnsi="Lucida Sans Typewriter"/>
+        </w:rPr>
+        <w:t>praveen</w:t>
+      </w:r>
+      <w:proofErr w:type="spellEnd"/>
+      <w:proofErr w:type="gramEnd"/>
+      <w:r>
+        <w:rPr>
+          <w:rFonts w:ascii="Lucida Sans Typewriter" w:hAnsi="Lucida Sans Typewriter"/>
+        </w:rPr>
+        <w:t xml:space="preserve"> </w:t>
+      </w:r>
+      <w:proofErr w:type="spellStart"/>
+      <w:r>
+        <w:rPr>
+          <w:rFonts w:ascii="Lucida Sans Typewriter" w:hAnsi="Lucida Sans Typewriter"/>
+        </w:rPr>
+        <w:t>kumar</w:t>
+      </w:r>
+      <w:proofErr w:type="spellEnd"/>
     </w:p>
     <w:sectPr>
       <w:pgSz w:w="11906" w:h="16838"/>
-      <w:pgMar w:top="1440" w:right="1440" w:bottom="1440" w:left="1440" w:header="708" w:footer="708" w:gutter="0"/>
-      <w:cols w:space="708"/>
-      <w:docGrid w:linePitch="360"/>
+      <w:pgMar w:top="1440" w:right="1440" w:bottom="1440" w:left="1440" w:header="0" w:footer="0" w:gutter="0"/>
+      <w:cols w:space="720"/>
+      <w:formProt w:val="0"/>
+      <w:docGrid w:linePitch="360" w:charSpace="8192"/>
     </w:sectPr>
   </w:body>
 </w:document>
-</file>
-
-<file path=word/numbering.xml><?xml version="1.0" encoding="utf-8"?>
-<w:numbering xmlns:wpc="http://schemas.microsoft.com/office/word/2010/wordprocessingCanvas" xmlns:mc="http://schemas.openxmlformats.org/markup-compatibility/2006" xmlns:o="urn:schemas-microsoft-com:office:office" xmlns:r="http://schemas.openxmlformats.org/officeDocument/2006/relationships" xmlns:m="http://schemas.openxmlformats.org/officeDocument/2006/math" xmlns:v="urn:schemas-microsoft-com:vml" xmlns:wp14="http://schemas.microsoft.com/office/word/2010/wordprocessingDrawing" xmlns:wp="http://schemas.openxmlformats.org/drawingml/2006/wordprocessingDrawing" xmlns:w10="urn:schemas-microsoft-com:office:word" xmlns:w="http://schemas.openxmlformats.org/wordprocessingml/2006/main" xmlns:w14="http://schemas.microsoft.com/office/word/2010/wordml" xmlns:wpg="http://schemas.microsoft.com/office/word/2010/wordprocessingGroup" xmlns:wpi="http://schemas.microsoft.com/office/word/2010/wordprocessingInk" xmlns:wne="http://schemas.microsoft.com/office/word/2006/wordml" xmlns:wps="http://schemas.microsoft.com/office/word/2010/wordprocessingShape" mc:Ignorable="w14 wp14">
-  <w:abstractNum w:abstractNumId="0">
-    <w:nsid w:val="474D16E0"/>
-    <w:multiLevelType w:val="hybridMultilevel"/>
-    <w:tmpl w:val="8EF021DC"/>
-    <w:lvl w:ilvl="0" w:tplc="4009000F">
-      <w:start w:val="1"/>
-      <w:numFmt w:val="decimal"/>
-      <w:lvlText w:val="%1."/>
-      <w:lvlJc w:val="left"/>
-      <w:pPr>
-        <w:ind w:left="720" w:hanging="360"/>
-      </w:pPr>
-      <w:rPr>
-        <w:rFonts w:hint="default"/>
-      </w:rPr>
-    </w:lvl>
-    <w:lvl w:ilvl="1" w:tplc="40090019" w:tentative="1">
-      <w:start w:val="1"/>
-      <w:numFmt w:val="lowerLetter"/>
-      <w:lvlText w:val="%2."/>
-      <w:lvlJc w:val="left"/>
-      <w:pPr>
-        <w:ind w:left="1440" w:hanging="360"/>
-      </w:pPr>
-    </w:lvl>
-    <w:lvl w:ilvl="2" w:tplc="4009001B" w:tentative="1">
-      <w:start w:val="1"/>
-      <w:numFmt w:val="lowerRoman"/>
-      <w:lvlText w:val="%3."/>
-      <w:lvlJc w:val="right"/>
-      <w:pPr>
-        <w:ind w:left="2160" w:hanging="180"/>
-      </w:pPr>
-    </w:lvl>
-    <w:lvl w:ilvl="3" w:tplc="4009000F" w:tentative="1">
-      <w:start w:val="1"/>
-      <w:numFmt w:val="decimal"/>
-      <w:lvlText w:val="%4."/>
-      <w:lvlJc w:val="left"/>
-      <w:pPr>
-        <w:ind w:left="2880" w:hanging="360"/>
-      </w:pPr>
-    </w:lvl>
-    <w:lvl w:ilvl="4" w:tplc="40090019" w:tentative="1">
-      <w:start w:val="1"/>
-      <w:numFmt w:val="lowerLetter"/>
-      <w:lvlText w:val="%5."/>
-      <w:lvlJc w:val="left"/>
-      <w:pPr>
-        <w:ind w:left="3600" w:hanging="360"/>
-      </w:pPr>
-    </w:lvl>
-    <w:lvl w:ilvl="5" w:tplc="4009001B" w:tentative="1">
-      <w:start w:val="1"/>
-      <w:numFmt w:val="lowerRoman"/>
-      <w:lvlText w:val="%6."/>
-      <w:lvlJc w:val="right"/>
-      <w:pPr>
-        <w:ind w:left="4320" w:hanging="180"/>
-      </w:pPr>
-    </w:lvl>
-    <w:lvl w:ilvl="6" w:tplc="4009000F" w:tentative="1">
-      <w:start w:val="1"/>
-      <w:numFmt w:val="decimal"/>
-      <w:lvlText w:val="%7."/>
-      <w:lvlJc w:val="left"/>
-      <w:pPr>
-        <w:ind w:left="5040" w:hanging="360"/>
-      </w:pPr>
-    </w:lvl>
-    <w:lvl w:ilvl="7" w:tplc="40090019" w:tentative="1">
-      <w:start w:val="1"/>
-      <w:numFmt w:val="lowerLetter"/>
-      <w:lvlText w:val="%8."/>
-      <w:lvlJc w:val="left"/>
-      <w:pPr>
-        <w:ind w:left="5760" w:hanging="360"/>
-      </w:pPr>
-    </w:lvl>
-    <w:lvl w:ilvl="8" w:tplc="4009001B" w:tentative="1">
-      <w:start w:val="1"/>
-      <w:numFmt w:val="lowerRoman"/>
-      <w:lvlText w:val="%9."/>
-      <w:lvlJc w:val="right"/>
-      <w:pPr>
-        <w:ind w:left="6480" w:hanging="180"/>
-      </w:pPr>
-    </w:lvl>
-  </w:abstractNum>
-  <w:num w:numId="1">
-    <w:abstractNumId w:val="0"/>
-  </w:num>
-</w:numbering>
 </file>
 
 <file path=word/styles.xml><?xml version="1.0" encoding="utf-8"?>
@@ -839,7 +1145,7 @@
     </w:rPrDefault>
     <w:pPrDefault>
       <w:pPr>
-        <w:spacing w:after="200" w:line="276" w:lineRule="auto"/>
+        <w:suppressAutoHyphens/>
       </w:pPr>
     </w:pPrDefault>
   </w:docDefaults>
@@ -985,6 +1291,9 @@
   <w:style w:type="paragraph" w:default="1" w:styleId="Normal">
     <w:name w:val="Normal"/>
     <w:qFormat/>
+    <w:pPr>
+      <w:spacing w:after="200" w:line="276" w:lineRule="auto"/>
+    </w:pPr>
   </w:style>
   <w:style w:type="paragraph" w:styleId="Heading1">
     <w:name w:val="heading 1"/>
@@ -1060,6 +1369,94 @@
     <w:semiHidden/>
     <w:unhideWhenUsed/>
   </w:style>
+  <w:style w:type="character" w:customStyle="1" w:styleId="Heading1Char">
+    <w:name w:val="Heading 1 Char"/>
+    <w:basedOn w:val="DefaultParagraphFont"/>
+    <w:link w:val="Heading1"/>
+    <w:uiPriority w:val="9"/>
+    <w:qFormat/>
+    <w:rsid w:val="00895FD0"/>
+    <w:rPr>
+      <w:rFonts w:asciiTheme="majorHAnsi" w:eastAsiaTheme="majorEastAsia" w:hAnsiTheme="majorHAnsi" w:cstheme="majorBidi"/>
+      <w:b/>
+      <w:bCs/>
+      <w:color w:val="365F91" w:themeColor="accent1" w:themeShade="BF"/>
+      <w:sz w:val="28"/>
+      <w:szCs w:val="28"/>
+    </w:rPr>
+  </w:style>
+  <w:style w:type="character" w:customStyle="1" w:styleId="Heading2Char">
+    <w:name w:val="Heading 2 Char"/>
+    <w:basedOn w:val="DefaultParagraphFont"/>
+    <w:link w:val="Heading2"/>
+    <w:uiPriority w:val="9"/>
+    <w:qFormat/>
+    <w:rsid w:val="00895FD0"/>
+    <w:rPr>
+      <w:rFonts w:asciiTheme="majorHAnsi" w:eastAsiaTheme="majorEastAsia" w:hAnsiTheme="majorHAnsi" w:cstheme="majorBidi"/>
+      <w:b/>
+      <w:bCs/>
+      <w:color w:val="4F81BD" w:themeColor="accent1"/>
+      <w:sz w:val="26"/>
+      <w:szCs w:val="26"/>
+    </w:rPr>
+  </w:style>
+  <w:style w:type="paragraph" w:customStyle="1" w:styleId="Heading">
+    <w:name w:val="Heading"/>
+    <w:basedOn w:val="Normal"/>
+    <w:next w:val="BodyText"/>
+    <w:qFormat/>
+    <w:pPr>
+      <w:keepNext/>
+      <w:spacing w:before="240" w:after="120"/>
+    </w:pPr>
+    <w:rPr>
+      <w:rFonts w:ascii="Liberation Sans" w:eastAsia="Noto Sans CJK SC" w:hAnsi="Liberation Sans" w:cs="Lohit Devanagari"/>
+      <w:sz w:val="28"/>
+      <w:szCs w:val="28"/>
+    </w:rPr>
+  </w:style>
+  <w:style w:type="paragraph" w:styleId="BodyText">
+    <w:name w:val="Body Text"/>
+    <w:basedOn w:val="Normal"/>
+    <w:pPr>
+      <w:spacing w:after="140"/>
+    </w:pPr>
+  </w:style>
+  <w:style w:type="paragraph" w:styleId="List">
+    <w:name w:val="List"/>
+    <w:basedOn w:val="BodyText"/>
+    <w:rPr>
+      <w:rFonts w:cs="Lohit Devanagari"/>
+    </w:rPr>
+  </w:style>
+  <w:style w:type="paragraph" w:styleId="Caption">
+    <w:name w:val="caption"/>
+    <w:basedOn w:val="Normal"/>
+    <w:qFormat/>
+    <w:pPr>
+      <w:suppressLineNumbers/>
+      <w:spacing w:before="120" w:after="120"/>
+    </w:pPr>
+    <w:rPr>
+      <w:rFonts w:cs="Lohit Devanagari"/>
+      <w:i/>
+      <w:iCs/>
+      <w:sz w:val="24"/>
+      <w:szCs w:val="24"/>
+    </w:rPr>
+  </w:style>
+  <w:style w:type="paragraph" w:customStyle="1" w:styleId="Index">
+    <w:name w:val="Index"/>
+    <w:basedOn w:val="Normal"/>
+    <w:qFormat/>
+    <w:pPr>
+      <w:suppressLineNumbers/>
+    </w:pPr>
+    <w:rPr>
+      <w:rFonts w:cs="Lohit Devanagari"/>
+    </w:rPr>
+  </w:style>
   <w:style w:type="paragraph" w:styleId="ListParagraph">
     <w:name w:val="List Paragraph"/>
     <w:basedOn w:val="Normal"/>
@@ -1070,36 +1467,6 @@
       <w:ind w:left="720"/>
       <w:contextualSpacing/>
     </w:pPr>
-  </w:style>
-  <w:style w:type="character" w:customStyle="1" w:styleId="Heading1Char">
-    <w:name w:val="Heading 1 Char"/>
-    <w:basedOn w:val="DefaultParagraphFont"/>
-    <w:link w:val="Heading1"/>
-    <w:uiPriority w:val="9"/>
-    <w:rsid w:val="00895FD0"/>
-    <w:rPr>
-      <w:rFonts w:asciiTheme="majorHAnsi" w:eastAsiaTheme="majorEastAsia" w:hAnsiTheme="majorHAnsi" w:cstheme="majorBidi"/>
-      <w:b/>
-      <w:bCs/>
-      <w:color w:val="365F91" w:themeColor="accent1" w:themeShade="BF"/>
-      <w:sz w:val="28"/>
-      <w:szCs w:val="28"/>
-    </w:rPr>
-  </w:style>
-  <w:style w:type="character" w:customStyle="1" w:styleId="Heading2Char">
-    <w:name w:val="Heading 2 Char"/>
-    <w:basedOn w:val="DefaultParagraphFont"/>
-    <w:link w:val="Heading2"/>
-    <w:uiPriority w:val="9"/>
-    <w:rsid w:val="00895FD0"/>
-    <w:rPr>
-      <w:rFonts w:asciiTheme="majorHAnsi" w:eastAsiaTheme="majorEastAsia" w:hAnsiTheme="majorHAnsi" w:cstheme="majorBidi"/>
-      <w:b/>
-      <w:bCs/>
-      <w:color w:val="4F81BD" w:themeColor="accent1"/>
-      <w:sz w:val="26"/>
-      <w:szCs w:val="26"/>
-    </w:rPr>
   </w:style>
 </w:styles>
 </file>
@@ -1117,7 +1484,7 @@
     </w:rPrDefault>
     <w:pPrDefault>
       <w:pPr>
-        <w:spacing w:after="200" w:line="276" w:lineRule="auto"/>
+        <w:suppressAutoHyphens/>
       </w:pPr>
     </w:pPrDefault>
   </w:docDefaults>
@@ -1263,6 +1630,9 @@
   <w:style w:type="paragraph" w:default="1" w:styleId="Normal">
     <w:name w:val="Normal"/>
     <w:qFormat/>
+    <w:pPr>
+      <w:spacing w:after="200" w:line="276" w:lineRule="auto"/>
+    </w:pPr>
   </w:style>
   <w:style w:type="paragraph" w:styleId="Heading1">
     <w:name w:val="heading 1"/>
@@ -1338,6 +1708,94 @@
     <w:semiHidden/>
     <w:unhideWhenUsed/>
   </w:style>
+  <w:style w:type="character" w:customStyle="1" w:styleId="Heading1Char">
+    <w:name w:val="Heading 1 Char"/>
+    <w:basedOn w:val="DefaultParagraphFont"/>
+    <w:link w:val="Heading1"/>
+    <w:uiPriority w:val="9"/>
+    <w:qFormat/>
+    <w:rsid w:val="00895FD0"/>
+    <w:rPr>
+      <w:rFonts w:asciiTheme="majorHAnsi" w:eastAsiaTheme="majorEastAsia" w:hAnsiTheme="majorHAnsi" w:cstheme="majorBidi"/>
+      <w:b/>
+      <w:bCs/>
+      <w:color w:val="365F91" w:themeColor="accent1" w:themeShade="BF"/>
+      <w:sz w:val="28"/>
+      <w:szCs w:val="28"/>
+    </w:rPr>
+  </w:style>
+  <w:style w:type="character" w:customStyle="1" w:styleId="Heading2Char">
+    <w:name w:val="Heading 2 Char"/>
+    <w:basedOn w:val="DefaultParagraphFont"/>
+    <w:link w:val="Heading2"/>
+    <w:uiPriority w:val="9"/>
+    <w:qFormat/>
+    <w:rsid w:val="00895FD0"/>
+    <w:rPr>
+      <w:rFonts w:asciiTheme="majorHAnsi" w:eastAsiaTheme="majorEastAsia" w:hAnsiTheme="majorHAnsi" w:cstheme="majorBidi"/>
+      <w:b/>
+      <w:bCs/>
+      <w:color w:val="4F81BD" w:themeColor="accent1"/>
+      <w:sz w:val="26"/>
+      <w:szCs w:val="26"/>
+    </w:rPr>
+  </w:style>
+  <w:style w:type="paragraph" w:customStyle="1" w:styleId="Heading">
+    <w:name w:val="Heading"/>
+    <w:basedOn w:val="Normal"/>
+    <w:next w:val="BodyText"/>
+    <w:qFormat/>
+    <w:pPr>
+      <w:keepNext/>
+      <w:spacing w:before="240" w:after="120"/>
+    </w:pPr>
+    <w:rPr>
+      <w:rFonts w:ascii="Liberation Sans" w:eastAsia="Noto Sans CJK SC" w:hAnsi="Liberation Sans" w:cs="Lohit Devanagari"/>
+      <w:sz w:val="28"/>
+      <w:szCs w:val="28"/>
+    </w:rPr>
+  </w:style>
+  <w:style w:type="paragraph" w:styleId="BodyText">
+    <w:name w:val="Body Text"/>
+    <w:basedOn w:val="Normal"/>
+    <w:pPr>
+      <w:spacing w:after="140"/>
+    </w:pPr>
+  </w:style>
+  <w:style w:type="paragraph" w:styleId="List">
+    <w:name w:val="List"/>
+    <w:basedOn w:val="BodyText"/>
+    <w:rPr>
+      <w:rFonts w:cs="Lohit Devanagari"/>
+    </w:rPr>
+  </w:style>
+  <w:style w:type="paragraph" w:styleId="Caption">
+    <w:name w:val="caption"/>
+    <w:basedOn w:val="Normal"/>
+    <w:qFormat/>
+    <w:pPr>
+      <w:suppressLineNumbers/>
+      <w:spacing w:before="120" w:after="120"/>
+    </w:pPr>
+    <w:rPr>
+      <w:rFonts w:cs="Lohit Devanagari"/>
+      <w:i/>
+      <w:iCs/>
+      <w:sz w:val="24"/>
+      <w:szCs w:val="24"/>
+    </w:rPr>
+  </w:style>
+  <w:style w:type="paragraph" w:customStyle="1" w:styleId="Index">
+    <w:name w:val="Index"/>
+    <w:basedOn w:val="Normal"/>
+    <w:qFormat/>
+    <w:pPr>
+      <w:suppressLineNumbers/>
+    </w:pPr>
+    <w:rPr>
+      <w:rFonts w:cs="Lohit Devanagari"/>
+    </w:rPr>
+  </w:style>
   <w:style w:type="paragraph" w:styleId="ListParagraph">
     <w:name w:val="List Paragraph"/>
     <w:basedOn w:val="Normal"/>
@@ -1348,36 +1806,6 @@
       <w:ind w:left="720"/>
       <w:contextualSpacing/>
     </w:pPr>
-  </w:style>
-  <w:style w:type="character" w:customStyle="1" w:styleId="Heading1Char">
-    <w:name w:val="Heading 1 Char"/>
-    <w:basedOn w:val="DefaultParagraphFont"/>
-    <w:link w:val="Heading1"/>
-    <w:uiPriority w:val="9"/>
-    <w:rsid w:val="00895FD0"/>
-    <w:rPr>
-      <w:rFonts w:asciiTheme="majorHAnsi" w:eastAsiaTheme="majorEastAsia" w:hAnsiTheme="majorHAnsi" w:cstheme="majorBidi"/>
-      <w:b/>
-      <w:bCs/>
-      <w:color w:val="365F91" w:themeColor="accent1" w:themeShade="BF"/>
-      <w:sz w:val="28"/>
-      <w:szCs w:val="28"/>
-    </w:rPr>
-  </w:style>
-  <w:style w:type="character" w:customStyle="1" w:styleId="Heading2Char">
-    <w:name w:val="Heading 2 Char"/>
-    <w:basedOn w:val="DefaultParagraphFont"/>
-    <w:link w:val="Heading2"/>
-    <w:uiPriority w:val="9"/>
-    <w:rsid w:val="00895FD0"/>
-    <w:rPr>
-      <w:rFonts w:asciiTheme="majorHAnsi" w:eastAsiaTheme="majorEastAsia" w:hAnsiTheme="majorHAnsi" w:cstheme="majorBidi"/>
-      <w:b/>
-      <w:bCs/>
-      <w:color w:val="4F81BD" w:themeColor="accent1"/>
-      <w:sz w:val="26"/>
-      <w:szCs w:val="26"/>
-    </w:rPr>
   </w:style>
 </w:styles>
 </file>
@@ -1672,7 +2100,7 @@
 </file>
 
 <file path=customXml/itemProps1.xml><?xml version="1.0" encoding="utf-8"?>
-<ds:datastoreItem xmlns:ds="http://schemas.openxmlformats.org/officeDocument/2006/customXml" ds:itemID="{4BAAF0F2-97E6-466E-9A5D-F3C78AD4BFE7}">
+<ds:datastoreItem xmlns:ds="http://schemas.openxmlformats.org/officeDocument/2006/customXml" ds:itemID="{A2CF8FC0-2C36-4C3E-B8DA-CB34D5618354}">
   <ds:schemaRefs>
     <ds:schemaRef ds:uri="http://schemas.openxmlformats.org/officeDocument/2006/bibliography"/>
   </ds:schemaRefs>

</xml_diff>